<commit_message>
Update qualidade de software.docx
</commit_message>
<xml_diff>
--- a/Terceiro Semestre/Modelagem de Sistemas/Aula12/qualidade de software.docx
+++ b/Terceiro Semestre/Modelagem de Sistemas/Aula12/qualidade de software.docx
@@ -3,9 +3,331 @@
 <w:document xmlns:wpc="http://schemas.microsoft.com/office/word/2010/wordprocessingCanvas" xmlns:cx="http://schemas.microsoft.com/office/drawing/2014/chartex" xmlns:cx1="http://schemas.microsoft.com/office/drawing/2015/9/8/chartex" xmlns:mc="http://schemas.openxmlformats.org/markup-compatibility/2006" xmlns:o="urn:schemas-microsoft-com:office:office" xmlns:r="http://schemas.openxmlformats.org/officeDocument/2006/relationships" xmlns:m="http://schemas.openxmlformats.org/officeDocument/2006/math" xmlns:v="urn:schemas-microsoft-com:vml" xmlns:wp14="http://schemas.microsoft.com/office/word/2010/wordprocessingDrawing" xmlns:wp="http://schemas.openxmlformats.org/drawingml/2006/wordprocessingDrawing" xmlns:w10="urn:schemas-microsoft-com:office:word" xmlns:w="http://schemas.openxmlformats.org/wordprocessingml/2006/main" xmlns:w14="http://schemas.microsoft.com/office/word/2010/wordml" xmlns:w15="http://schemas.microsoft.com/office/word/2012/wordml" xmlns:w16se="http://schemas.microsoft.com/office/word/2015/wordml/symex" xmlns:wpg="http://schemas.microsoft.com/office/word/2010/wordprocessingGroup" xmlns:wpi="http://schemas.microsoft.com/office/word/2010/wordprocessingInk" xmlns:wne="http://schemas.microsoft.com/office/word/2006/wordml" xmlns:wps="http://schemas.microsoft.com/office/word/2010/wordprocessingShape" mc:Ignorable="w14 w15 w16se wp14">
   <w:body>
     <w:p>
+      <w:pPr>
+        <w:rPr>
+          <w:rFonts w:ascii="Arial" w:hAnsi="Arial" w:cs="Arial"/>
+          <w:b/>
+          <w:bCs/>
+          <w:color w:val="373A3C"/>
+          <w:sz w:val="24"/>
+          <w:szCs w:val="20"/>
+          <w:shd w:val="clear" w:color="auto" w:fill="FFFFFF"/>
+        </w:rPr>
+      </w:pPr>
+      <w:r>
+        <w:rPr>
+          <w:rFonts w:ascii="Arial" w:hAnsi="Arial" w:cs="Arial"/>
+          <w:b/>
+          <w:bCs/>
+          <w:color w:val="373A3C"/>
+          <w:sz w:val="24"/>
+          <w:szCs w:val="20"/>
+          <w:shd w:val="clear" w:color="auto" w:fill="FFFFFF"/>
+        </w:rPr>
+        <w:t>Nomes: Cesar, Alessandro, Daniel e Jefferson</w:t>
+      </w:r>
       <w:bookmarkStart w:id="0" w:name="_GoBack"/>
       <w:bookmarkEnd w:id="0"/>
     </w:p>
+    <w:p>
+      <w:pPr>
+        <w:jc w:val="center"/>
+        <w:rPr>
+          <w:rFonts w:ascii="Arial" w:hAnsi="Arial" w:cs="Arial"/>
+          <w:b/>
+          <w:bCs/>
+          <w:color w:val="373A3C"/>
+          <w:sz w:val="24"/>
+          <w:szCs w:val="20"/>
+          <w:shd w:val="clear" w:color="auto" w:fill="FFFFFF"/>
+        </w:rPr>
+      </w:pPr>
+      <w:r>
+        <w:rPr>
+          <w:rFonts w:ascii="Arial" w:hAnsi="Arial" w:cs="Arial"/>
+          <w:b/>
+          <w:bCs/>
+          <w:color w:val="373A3C"/>
+          <w:sz w:val="24"/>
+          <w:szCs w:val="20"/>
+          <w:shd w:val="clear" w:color="auto" w:fill="FFFFFF"/>
+        </w:rPr>
+        <w:t>Medição de Qualidade de Software:</w:t>
+      </w:r>
+      <w:r>
+        <w:rPr>
+          <w:rFonts w:ascii="Arial" w:hAnsi="Arial" w:cs="Arial"/>
+          <w:b/>
+          <w:bCs/>
+          <w:color w:val="373A3C"/>
+          <w:sz w:val="24"/>
+          <w:szCs w:val="20"/>
+          <w:shd w:val="clear" w:color="auto" w:fill="FFFFFF"/>
+        </w:rPr>
+        <w:t xml:space="preserve"> </w:t>
+      </w:r>
+      <w:r>
+        <w:rPr>
+          <w:rFonts w:ascii="Arial" w:hAnsi="Arial" w:cs="Arial"/>
+          <w:b/>
+          <w:bCs/>
+          <w:color w:val="373A3C"/>
+          <w:sz w:val="24"/>
+          <w:szCs w:val="20"/>
+          <w:shd w:val="clear" w:color="auto" w:fill="FFFFFF"/>
+        </w:rPr>
+        <w:t>Manto Rei (S.A. primeiro Semestre)</w:t>
+      </w:r>
+    </w:p>
+    <w:p>
+      <w:pPr>
+        <w:rPr>
+          <w:rFonts w:ascii="Arial" w:hAnsi="Arial" w:cs="Arial"/>
+          <w:color w:val="373A3C"/>
+          <w:sz w:val="20"/>
+          <w:szCs w:val="20"/>
+          <w:shd w:val="clear" w:color="auto" w:fill="FFFFFF"/>
+        </w:rPr>
+      </w:pPr>
+    </w:p>
+    <w:tbl>
+      <w:tblPr>
+        <w:tblStyle w:val="Tabelacomgrade"/>
+        <w:tblW w:w="0" w:type="auto"/>
+        <w:tblLook w:val="04A0" w:firstRow="1" w:lastRow="0" w:firstColumn="1" w:lastColumn="0" w:noHBand="0" w:noVBand="1"/>
+      </w:tblPr>
+      <w:tblGrid>
+        <w:gridCol w:w="1698"/>
+        <w:gridCol w:w="1699"/>
+        <w:gridCol w:w="1699"/>
+        <w:gridCol w:w="1699"/>
+        <w:gridCol w:w="1699"/>
+      </w:tblGrid>
+      <w:tr>
+        <w:tc>
+          <w:tcPr>
+            <w:tcW w:w="1698" w:type="dxa"/>
+          </w:tcPr>
+          <w:p>
+            <w:pPr>
+              <w:jc w:val="center"/>
+              <w:rPr>
+                <w:sz w:val="28"/>
+                <w:szCs w:val="28"/>
+              </w:rPr>
+            </w:pPr>
+            <w:r>
+              <w:rPr>
+                <w:sz w:val="28"/>
+                <w:szCs w:val="28"/>
+              </w:rPr>
+              <w:t>Não atende</w:t>
+            </w:r>
+          </w:p>
+        </w:tc>
+        <w:tc>
+          <w:tcPr>
+            <w:tcW w:w="1699" w:type="dxa"/>
+          </w:tcPr>
+          <w:p>
+            <w:pPr>
+              <w:jc w:val="center"/>
+              <w:rPr>
+                <w:sz w:val="28"/>
+                <w:szCs w:val="28"/>
+              </w:rPr>
+            </w:pPr>
+            <w:r>
+              <w:rPr>
+                <w:sz w:val="28"/>
+                <w:szCs w:val="28"/>
+              </w:rPr>
+              <w:t>Ruim</w:t>
+            </w:r>
+          </w:p>
+        </w:tc>
+        <w:tc>
+          <w:tcPr>
+            <w:tcW w:w="1699" w:type="dxa"/>
+          </w:tcPr>
+          <w:p>
+            <w:pPr>
+              <w:jc w:val="center"/>
+              <w:rPr>
+                <w:sz w:val="28"/>
+                <w:szCs w:val="28"/>
+              </w:rPr>
+            </w:pPr>
+            <w:r>
+              <w:rPr>
+                <w:sz w:val="28"/>
+                <w:szCs w:val="28"/>
+              </w:rPr>
+              <w:t xml:space="preserve">Atende </w:t>
+            </w:r>
+            <w:proofErr w:type="spellStart"/>
+            <w:r>
+              <w:rPr>
+                <w:sz w:val="28"/>
+                <w:szCs w:val="28"/>
+              </w:rPr>
+              <w:t>parciamente</w:t>
+            </w:r>
+            <w:proofErr w:type="spellEnd"/>
+          </w:p>
+        </w:tc>
+        <w:tc>
+          <w:tcPr>
+            <w:tcW w:w="1699" w:type="dxa"/>
+          </w:tcPr>
+          <w:p>
+            <w:pPr>
+              <w:jc w:val="center"/>
+              <w:rPr>
+                <w:sz w:val="28"/>
+                <w:szCs w:val="28"/>
+              </w:rPr>
+            </w:pPr>
+            <w:r>
+              <w:rPr>
+                <w:sz w:val="28"/>
+                <w:szCs w:val="28"/>
+              </w:rPr>
+              <w:t>Bom</w:t>
+            </w:r>
+          </w:p>
+        </w:tc>
+        <w:tc>
+          <w:tcPr>
+            <w:tcW w:w="1699" w:type="dxa"/>
+          </w:tcPr>
+          <w:p>
+            <w:pPr>
+              <w:jc w:val="center"/>
+              <w:rPr>
+                <w:sz w:val="28"/>
+                <w:szCs w:val="28"/>
+              </w:rPr>
+            </w:pPr>
+            <w:r>
+              <w:rPr>
+                <w:sz w:val="28"/>
+                <w:szCs w:val="28"/>
+              </w:rPr>
+              <w:t>Atende</w:t>
+            </w:r>
+          </w:p>
+        </w:tc>
+      </w:tr>
+      <w:tr>
+        <w:tc>
+          <w:tcPr>
+            <w:tcW w:w="1698" w:type="dxa"/>
+          </w:tcPr>
+          <w:p>
+            <w:pPr>
+              <w:jc w:val="center"/>
+              <w:rPr>
+                <w:sz w:val="28"/>
+                <w:szCs w:val="28"/>
+              </w:rPr>
+            </w:pPr>
+            <w:r>
+              <w:rPr>
+                <w:sz w:val="28"/>
+                <w:szCs w:val="28"/>
+              </w:rPr>
+              <w:t>1</w:t>
+            </w:r>
+          </w:p>
+        </w:tc>
+        <w:tc>
+          <w:tcPr>
+            <w:tcW w:w="1699" w:type="dxa"/>
+          </w:tcPr>
+          <w:p>
+            <w:pPr>
+              <w:jc w:val="center"/>
+              <w:rPr>
+                <w:sz w:val="28"/>
+                <w:szCs w:val="28"/>
+              </w:rPr>
+            </w:pPr>
+            <w:r>
+              <w:rPr>
+                <w:sz w:val="28"/>
+                <w:szCs w:val="28"/>
+              </w:rPr>
+              <w:t>2</w:t>
+            </w:r>
+          </w:p>
+        </w:tc>
+        <w:tc>
+          <w:tcPr>
+            <w:tcW w:w="1699" w:type="dxa"/>
+          </w:tcPr>
+          <w:p>
+            <w:pPr>
+              <w:jc w:val="center"/>
+              <w:rPr>
+                <w:sz w:val="28"/>
+                <w:szCs w:val="28"/>
+              </w:rPr>
+            </w:pPr>
+            <w:r>
+              <w:rPr>
+                <w:sz w:val="28"/>
+                <w:szCs w:val="28"/>
+              </w:rPr>
+              <w:t>3</w:t>
+            </w:r>
+          </w:p>
+        </w:tc>
+        <w:tc>
+          <w:tcPr>
+            <w:tcW w:w="1699" w:type="dxa"/>
+          </w:tcPr>
+          <w:p>
+            <w:pPr>
+              <w:jc w:val="center"/>
+              <w:rPr>
+                <w:sz w:val="28"/>
+                <w:szCs w:val="28"/>
+              </w:rPr>
+            </w:pPr>
+            <w:r>
+              <w:rPr>
+                <w:sz w:val="28"/>
+                <w:szCs w:val="28"/>
+              </w:rPr>
+              <w:t>4</w:t>
+            </w:r>
+          </w:p>
+        </w:tc>
+        <w:tc>
+          <w:tcPr>
+            <w:tcW w:w="1699" w:type="dxa"/>
+          </w:tcPr>
+          <w:p>
+            <w:pPr>
+              <w:jc w:val="center"/>
+              <w:rPr>
+                <w:sz w:val="28"/>
+                <w:szCs w:val="28"/>
+              </w:rPr>
+            </w:pPr>
+            <w:r>
+              <w:rPr>
+                <w:sz w:val="28"/>
+                <w:szCs w:val="28"/>
+              </w:rPr>
+              <w:t>5</w:t>
+            </w:r>
+          </w:p>
+        </w:tc>
+      </w:tr>
+    </w:tbl>
+    <w:p/>
     <w:tbl>
       <w:tblPr>
         <w:tblStyle w:val="Tabelacomgrade"/>
@@ -53,7 +375,7 @@
                 <w:sz w:val="28"/>
                 <w:szCs w:val="28"/>
               </w:rPr>
-              <w:t>Significado / comentário</w:t>
+              <w:t>Nota</w:t>
             </w:r>
           </w:p>
         </w:tc>
@@ -95,7 +417,7 @@
                 <w:sz w:val="28"/>
                 <w:szCs w:val="28"/>
               </w:rPr>
-              <w:t>Sim, funciona como um loja digital</w:t>
+              <w:t>5</w:t>
             </w:r>
           </w:p>
         </w:tc>
@@ -137,7 +459,7 @@
                 <w:sz w:val="28"/>
                 <w:szCs w:val="28"/>
               </w:rPr>
-              <w:t>Parcialmente, emula uma compra teste</w:t>
+              <w:t>3</w:t>
             </w:r>
           </w:p>
         </w:tc>
@@ -179,7 +501,7 @@
                 <w:sz w:val="28"/>
                 <w:szCs w:val="28"/>
               </w:rPr>
-              <w:t>Não, não foi implementado um sistema completo com banco de dados e sistema de pagamento</w:t>
+              <w:t>1</w:t>
             </w:r>
           </w:p>
         </w:tc>
@@ -221,7 +543,7 @@
                 <w:sz w:val="28"/>
                 <w:szCs w:val="28"/>
               </w:rPr>
-              <w:t xml:space="preserve">Não necessitou de segurança por ser um protótipo </w:t>
+              <w:t>1</w:t>
             </w:r>
           </w:p>
         </w:tc>
@@ -263,7 +585,7 @@
                 <w:sz w:val="28"/>
                 <w:szCs w:val="28"/>
               </w:rPr>
-              <w:t>Não</w:t>
+              <w:t>3</w:t>
             </w:r>
           </w:p>
         </w:tc>
@@ -305,7 +627,7 @@
                 <w:sz w:val="28"/>
                 <w:szCs w:val="28"/>
               </w:rPr>
-              <w:t>Parcialmente</w:t>
+              <w:t>3</w:t>
             </w:r>
           </w:p>
         </w:tc>
@@ -347,7 +669,7 @@
                 <w:sz w:val="28"/>
                 <w:szCs w:val="28"/>
               </w:rPr>
-              <w:t>Tolerável por ser um protótipo</w:t>
+              <w:t>1</w:t>
             </w:r>
           </w:p>
         </w:tc>
@@ -391,19 +713,54 @@
                 <w:sz w:val="28"/>
                 <w:szCs w:val="28"/>
               </w:rPr>
-              <w:t xml:space="preserve">Não, uso apenas do </w:t>
-            </w:r>
+              <w:t>1</w:t>
+            </w:r>
+          </w:p>
+        </w:tc>
+      </w:tr>
+      <w:tr>
+        <w:tc>
+          <w:tcPr>
+            <w:tcW w:w="4247" w:type="dxa"/>
+          </w:tcPr>
+          <w:p>
+            <w:pPr>
+              <w:rPr>
+                <w:sz w:val="28"/>
+                <w:szCs w:val="28"/>
+              </w:rPr>
+            </w:pPr>
             <w:proofErr w:type="spellStart"/>
             <w:r>
               <w:rPr>
                 <w:sz w:val="28"/>
                 <w:szCs w:val="28"/>
               </w:rPr>
-              <w:t>localstorage</w:t>
+              <w:t>Integelibilidade</w:t>
             </w:r>
             <w:proofErr w:type="spellEnd"/>
           </w:p>
         </w:tc>
+        <w:tc>
+          <w:tcPr>
+            <w:tcW w:w="4247" w:type="dxa"/>
+          </w:tcPr>
+          <w:p>
+            <w:pPr>
+              <w:rPr>
+                <w:sz w:val="28"/>
+                <w:szCs w:val="28"/>
+              </w:rPr>
+            </w:pPr>
+            <w:r>
+              <w:rPr>
+                <w:sz w:val="28"/>
+                <w:szCs w:val="28"/>
+              </w:rPr>
+              <w:t>5</w:t>
+            </w:r>
+          </w:p>
+        </w:tc>
       </w:tr>
       <w:tr>
         <w:tc>
@@ -423,7 +780,7 @@
                 <w:sz w:val="28"/>
                 <w:szCs w:val="28"/>
               </w:rPr>
-              <w:t>Integelibilidade</w:t>
+              <w:t>Apreensibilidade</w:t>
             </w:r>
             <w:proofErr w:type="spellEnd"/>
           </w:p>
@@ -444,7 +801,133 @@
                 <w:sz w:val="28"/>
                 <w:szCs w:val="28"/>
               </w:rPr>
-              <w:t>Sim loja digital</w:t>
+              <w:t>5</w:t>
+            </w:r>
+          </w:p>
+        </w:tc>
+      </w:tr>
+      <w:tr>
+        <w:tc>
+          <w:tcPr>
+            <w:tcW w:w="4247" w:type="dxa"/>
+          </w:tcPr>
+          <w:p>
+            <w:pPr>
+              <w:rPr>
+                <w:sz w:val="28"/>
+                <w:szCs w:val="28"/>
+              </w:rPr>
+            </w:pPr>
+            <w:r>
+              <w:rPr>
+                <w:sz w:val="28"/>
+                <w:szCs w:val="28"/>
+              </w:rPr>
+              <w:t>Operacionalidade</w:t>
+            </w:r>
+          </w:p>
+        </w:tc>
+        <w:tc>
+          <w:tcPr>
+            <w:tcW w:w="4247" w:type="dxa"/>
+          </w:tcPr>
+          <w:p>
+            <w:pPr>
+              <w:rPr>
+                <w:sz w:val="28"/>
+                <w:szCs w:val="28"/>
+              </w:rPr>
+            </w:pPr>
+            <w:r>
+              <w:rPr>
+                <w:sz w:val="28"/>
+                <w:szCs w:val="28"/>
+              </w:rPr>
+              <w:t>5</w:t>
+            </w:r>
+          </w:p>
+        </w:tc>
+      </w:tr>
+      <w:tr>
+        <w:tc>
+          <w:tcPr>
+            <w:tcW w:w="4247" w:type="dxa"/>
+          </w:tcPr>
+          <w:p>
+            <w:pPr>
+              <w:rPr>
+                <w:sz w:val="28"/>
+                <w:szCs w:val="28"/>
+              </w:rPr>
+            </w:pPr>
+            <w:r>
+              <w:rPr>
+                <w:sz w:val="28"/>
+                <w:szCs w:val="28"/>
+              </w:rPr>
+              <w:t>Comportamento em relação ao tempo</w:t>
+            </w:r>
+          </w:p>
+        </w:tc>
+        <w:tc>
+          <w:tcPr>
+            <w:tcW w:w="4247" w:type="dxa"/>
+          </w:tcPr>
+          <w:p>
+            <w:pPr>
+              <w:rPr>
+                <w:sz w:val="28"/>
+                <w:szCs w:val="28"/>
+              </w:rPr>
+            </w:pPr>
+            <w:r>
+              <w:rPr>
+                <w:sz w:val="28"/>
+                <w:szCs w:val="28"/>
+              </w:rPr>
+              <w:t>5</w:t>
+            </w:r>
+          </w:p>
+        </w:tc>
+      </w:tr>
+      <w:tr>
+        <w:tc>
+          <w:tcPr>
+            <w:tcW w:w="4247" w:type="dxa"/>
+          </w:tcPr>
+          <w:p>
+            <w:pPr>
+              <w:rPr>
+                <w:sz w:val="28"/>
+                <w:szCs w:val="28"/>
+              </w:rPr>
+            </w:pPr>
+            <w:r>
+              <w:rPr>
+                <w:sz w:val="28"/>
+                <w:szCs w:val="28"/>
+              </w:rPr>
+              <w:t>Comportamento em relação aos recursos</w:t>
+            </w:r>
+          </w:p>
+        </w:tc>
+        <w:tc>
+          <w:tcPr>
+            <w:tcW w:w="4247" w:type="dxa"/>
+          </w:tcPr>
+          <w:p>
+            <w:pPr>
+              <w:rPr>
+                <w:sz w:val="28"/>
+                <w:szCs w:val="28"/>
+              </w:rPr>
+            </w:pPr>
+            <w:r>
+              <w:rPr>
+                <w:sz w:val="28"/>
+                <w:szCs w:val="28"/>
+              </w:rPr>
+              <w:t>5</w:t>
             </w:r>
           </w:p>
         </w:tc>
@@ -467,7 +950,7 @@
                 <w:sz w:val="28"/>
                 <w:szCs w:val="28"/>
               </w:rPr>
-              <w:t>Apreensibilidade</w:t>
+              <w:t>Analisabilidade</w:t>
             </w:r>
             <w:proofErr w:type="spellEnd"/>
           </w:p>
@@ -488,133 +971,7 @@
                 <w:sz w:val="28"/>
                 <w:szCs w:val="28"/>
               </w:rPr>
-              <w:t>Sim, uso cotidiano</w:t>
-            </w:r>
-          </w:p>
-        </w:tc>
-      </w:tr>
-      <w:tr>
-        <w:tc>
-          <w:tcPr>
-            <w:tcW w:w="4247" w:type="dxa"/>
-          </w:tcPr>
-          <w:p>
-            <w:pPr>
-              <w:rPr>
-                <w:sz w:val="28"/>
-                <w:szCs w:val="28"/>
-              </w:rPr>
-            </w:pPr>
-            <w:r>
-              <w:rPr>
-                <w:sz w:val="28"/>
-                <w:szCs w:val="28"/>
-              </w:rPr>
-              <w:t>Operacionalidade</w:t>
-            </w:r>
-          </w:p>
-        </w:tc>
-        <w:tc>
-          <w:tcPr>
-            <w:tcW w:w="4247" w:type="dxa"/>
-          </w:tcPr>
-          <w:p>
-            <w:pPr>
-              <w:rPr>
-                <w:sz w:val="28"/>
-                <w:szCs w:val="28"/>
-              </w:rPr>
-            </w:pPr>
-            <w:r>
-              <w:rPr>
-                <w:sz w:val="28"/>
-                <w:szCs w:val="28"/>
-              </w:rPr>
-              <w:t>Sim</w:t>
-            </w:r>
-          </w:p>
-        </w:tc>
-      </w:tr>
-      <w:tr>
-        <w:tc>
-          <w:tcPr>
-            <w:tcW w:w="4247" w:type="dxa"/>
-          </w:tcPr>
-          <w:p>
-            <w:pPr>
-              <w:rPr>
-                <w:sz w:val="28"/>
-                <w:szCs w:val="28"/>
-              </w:rPr>
-            </w:pPr>
-            <w:r>
-              <w:rPr>
-                <w:sz w:val="28"/>
-                <w:szCs w:val="28"/>
-              </w:rPr>
-              <w:t>Comportamento em relação ao tempo</w:t>
-            </w:r>
-          </w:p>
-        </w:tc>
-        <w:tc>
-          <w:tcPr>
-            <w:tcW w:w="4247" w:type="dxa"/>
-          </w:tcPr>
-          <w:p>
-            <w:pPr>
-              <w:rPr>
-                <w:sz w:val="28"/>
-                <w:szCs w:val="28"/>
-              </w:rPr>
-            </w:pPr>
-            <w:r>
-              <w:rPr>
-                <w:sz w:val="28"/>
-                <w:szCs w:val="28"/>
-              </w:rPr>
-              <w:t>Rápido</w:t>
-            </w:r>
-          </w:p>
-        </w:tc>
-      </w:tr>
-      <w:tr>
-        <w:tc>
-          <w:tcPr>
-            <w:tcW w:w="4247" w:type="dxa"/>
-          </w:tcPr>
-          <w:p>
-            <w:pPr>
-              <w:rPr>
-                <w:sz w:val="28"/>
-                <w:szCs w:val="28"/>
-              </w:rPr>
-            </w:pPr>
-            <w:r>
-              <w:rPr>
-                <w:sz w:val="28"/>
-                <w:szCs w:val="28"/>
-              </w:rPr>
-              <w:t>Comportamento em relação aos recursos</w:t>
-            </w:r>
-          </w:p>
-        </w:tc>
-        <w:tc>
-          <w:tcPr>
-            <w:tcW w:w="4247" w:type="dxa"/>
-          </w:tcPr>
-          <w:p>
-            <w:pPr>
-              <w:rPr>
-                <w:sz w:val="28"/>
-                <w:szCs w:val="28"/>
-              </w:rPr>
-            </w:pPr>
-            <w:r>
-              <w:rPr>
-                <w:sz w:val="28"/>
-                <w:szCs w:val="28"/>
-              </w:rPr>
-              <w:t>Poucos</w:t>
+              <w:t>4</w:t>
             </w:r>
           </w:p>
         </w:tc>
@@ -637,7 +994,7 @@
                 <w:sz w:val="28"/>
                 <w:szCs w:val="28"/>
               </w:rPr>
-              <w:t>Analisabilidade</w:t>
+              <w:t>Modificabilidade</w:t>
             </w:r>
             <w:proofErr w:type="spellEnd"/>
           </w:p>
@@ -658,7 +1015,49 @@
                 <w:sz w:val="28"/>
                 <w:szCs w:val="28"/>
               </w:rPr>
-              <w:t>Parcialmente</w:t>
+              <w:t>4</w:t>
+            </w:r>
+          </w:p>
+        </w:tc>
+      </w:tr>
+      <w:tr>
+        <w:tc>
+          <w:tcPr>
+            <w:tcW w:w="4247" w:type="dxa"/>
+          </w:tcPr>
+          <w:p>
+            <w:pPr>
+              <w:rPr>
+                <w:sz w:val="28"/>
+                <w:szCs w:val="28"/>
+              </w:rPr>
+            </w:pPr>
+            <w:r>
+              <w:rPr>
+                <w:sz w:val="28"/>
+                <w:szCs w:val="28"/>
+              </w:rPr>
+              <w:t>Estabilidade</w:t>
+            </w:r>
+          </w:p>
+        </w:tc>
+        <w:tc>
+          <w:tcPr>
+            <w:tcW w:w="4247" w:type="dxa"/>
+          </w:tcPr>
+          <w:p>
+            <w:pPr>
+              <w:rPr>
+                <w:sz w:val="28"/>
+                <w:szCs w:val="28"/>
+              </w:rPr>
+            </w:pPr>
+            <w:r>
+              <w:rPr>
+                <w:sz w:val="28"/>
+                <w:szCs w:val="28"/>
+              </w:rPr>
+              <w:t>3</w:t>
             </w:r>
           </w:p>
         </w:tc>
@@ -681,7 +1080,7 @@
                 <w:sz w:val="28"/>
                 <w:szCs w:val="28"/>
               </w:rPr>
-              <w:t>Modificabilidade</w:t>
+              <w:t>Testabilidade</w:t>
             </w:r>
             <w:proofErr w:type="spellEnd"/>
           </w:p>
@@ -702,93 +1101,7 @@
                 <w:sz w:val="28"/>
                 <w:szCs w:val="28"/>
               </w:rPr>
-              <w:t>Sim</w:t>
-            </w:r>
-          </w:p>
-        </w:tc>
-      </w:tr>
-      <w:tr>
-        <w:tc>
-          <w:tcPr>
-            <w:tcW w:w="4247" w:type="dxa"/>
-          </w:tcPr>
-          <w:p>
-            <w:pPr>
-              <w:rPr>
-                <w:sz w:val="28"/>
-                <w:szCs w:val="28"/>
-              </w:rPr>
-            </w:pPr>
-            <w:r>
-              <w:rPr>
-                <w:sz w:val="28"/>
-                <w:szCs w:val="28"/>
-              </w:rPr>
-              <w:t>Estabilidade</w:t>
-            </w:r>
-          </w:p>
-        </w:tc>
-        <w:tc>
-          <w:tcPr>
-            <w:tcW w:w="4247" w:type="dxa"/>
-          </w:tcPr>
-          <w:p>
-            <w:pPr>
-              <w:rPr>
-                <w:sz w:val="28"/>
-                <w:szCs w:val="28"/>
-              </w:rPr>
-            </w:pPr>
-            <w:r>
-              <w:rPr>
-                <w:sz w:val="28"/>
-                <w:szCs w:val="28"/>
-              </w:rPr>
-              <w:t>Parcialmente</w:t>
-            </w:r>
-          </w:p>
-        </w:tc>
-      </w:tr>
-      <w:tr>
-        <w:tc>
-          <w:tcPr>
-            <w:tcW w:w="4247" w:type="dxa"/>
-          </w:tcPr>
-          <w:p>
-            <w:pPr>
-              <w:rPr>
-                <w:sz w:val="28"/>
-                <w:szCs w:val="28"/>
-              </w:rPr>
-            </w:pPr>
-            <w:proofErr w:type="spellStart"/>
-            <w:r>
-              <w:rPr>
-                <w:sz w:val="28"/>
-                <w:szCs w:val="28"/>
-              </w:rPr>
-              <w:t>Testabilidade</w:t>
-            </w:r>
-            <w:proofErr w:type="spellEnd"/>
-          </w:p>
-        </w:tc>
-        <w:tc>
-          <w:tcPr>
-            <w:tcW w:w="4247" w:type="dxa"/>
-          </w:tcPr>
-          <w:p>
-            <w:pPr>
-              <w:rPr>
-                <w:sz w:val="28"/>
-                <w:szCs w:val="28"/>
-              </w:rPr>
-            </w:pPr>
-            <w:r>
-              <w:rPr>
-                <w:sz w:val="28"/>
-                <w:szCs w:val="28"/>
-              </w:rPr>
-              <w:t>Sim</w:t>
+              <w:t>5</w:t>
             </w:r>
           </w:p>
         </w:tc>
@@ -830,23 +1143,7 @@
                 <w:sz w:val="28"/>
                 <w:szCs w:val="28"/>
               </w:rPr>
-              <w:t xml:space="preserve">Não, uso </w:t>
-            </w:r>
-            <w:proofErr w:type="spellStart"/>
-            <w:r>
-              <w:rPr>
-                <w:sz w:val="28"/>
-                <w:szCs w:val="28"/>
-              </w:rPr>
-              <w:t>html</w:t>
-            </w:r>
-            <w:proofErr w:type="spellEnd"/>
-            <w:r>
-              <w:rPr>
-                <w:sz w:val="28"/>
-                <w:szCs w:val="28"/>
-              </w:rPr>
-              <w:t xml:space="preserve"> simples</w:t>
+              <w:t>1</w:t>
             </w:r>
           </w:p>
         </w:tc>
@@ -888,7 +1185,7 @@
                 <w:sz w:val="28"/>
                 <w:szCs w:val="28"/>
               </w:rPr>
-              <w:t>Sim</w:t>
+              <w:t>5</w:t>
             </w:r>
           </w:p>
         </w:tc>
@@ -930,7 +1227,7 @@
                 <w:sz w:val="28"/>
                 <w:szCs w:val="28"/>
               </w:rPr>
-              <w:t>Sim</w:t>
+              <w:t>5</w:t>
             </w:r>
           </w:p>
         </w:tc>
@@ -972,7 +1269,7 @@
                 <w:sz w:val="28"/>
                 <w:szCs w:val="28"/>
               </w:rPr>
-              <w:t>Não pensado somente para uso web desktop</w:t>
+              <w:t>1</w:t>
             </w:r>
           </w:p>
         </w:tc>
@@ -1387,7 +1684,6 @@
   <w:style w:type="character" w:default="1" w:styleId="Fontepargpadro">
     <w:name w:val="Default Paragraph Font"/>
     <w:uiPriority w:val="1"/>
-    <w:semiHidden/>
     <w:unhideWhenUsed/>
   </w:style>
   <w:style w:type="table" w:default="1" w:styleId="Tabelanormal">

</xml_diff>